<commit_message>
RaspberryPI dir + fix documentatoin
RaspberryPI dir + fix documentatoin.
IMU add .2 floating point value
</commit_message>
<xml_diff>
--- a/ProjectDocuments/Template4ProjectReport.docx
+++ b/ProjectDocuments/Template4ProjectReport.docx
@@ -5672,8 +5672,13 @@
         </w:rPr>
         <w:t xml:space="preserve">מד מרחק  </w:t>
       </w:r>
-      <w:r>
-        <w:t xml:space="preserve">SparkFun </w:t>
+      <w:proofErr w:type="spellStart"/>
+      <w:r>
+        <w:t>SparkFun</w:t>
+      </w:r>
+      <w:proofErr w:type="spellEnd"/>
+      <w:r>
+        <w:t xml:space="preserve"> </w:t>
       </w:r>
       <w:proofErr w:type="spellStart"/>
       <w:r>
@@ -8549,6 +8554,110 @@
     </w:p>
     <w:p>
       <w:pPr>
+        <w:bidi/>
+        <w:rPr>
+          <w:rtl/>
+        </w:rPr>
+      </w:pPr>
+    </w:p>
+    <w:p>
+      <w:pPr>
+        <w:bidi/>
+        <w:rPr>
+          <w:rtl/>
+        </w:rPr>
+      </w:pPr>
+      <w:r>
+        <w:rPr>
+          <w:rFonts w:hint="cs"/>
+          <w:rtl/>
+        </w:rPr>
+        <w:t>בדיקה נוספת זה נחת יד מול המצלמה התרמית ובאמצעות אינטרפולציה לוודא שאנחנו רואים את היד:</w:t>
+      </w:r>
+    </w:p>
+    <w:p>
+      <w:pPr>
+        <w:bidi/>
+        <w:rPr>
+          <w:rtl/>
+        </w:rPr>
+      </w:pPr>
+      <w:r>
+        <w:rPr>
+          <w:rFonts w:hint="cs"/>
+          <w:noProof/>
+        </w:rPr>
+        <w:lastRenderedPageBreak/>
+        <w:drawing>
+          <wp:inline distT="0" distB="0" distL="0" distR="0">
+            <wp:extent cx="5271770" cy="4492625"/>
+            <wp:effectExtent l="0" t="0" r="5080" b="3175"/>
+            <wp:docPr id="3" name="תמונה 3"/>
+            <wp:cNvGraphicFramePr>
+              <a:graphicFrameLocks xmlns:a="http://schemas.openxmlformats.org/drawingml/2006/main" noChangeAspect="1"/>
+            </wp:cNvGraphicFramePr>
+            <a:graphic xmlns:a="http://schemas.openxmlformats.org/drawingml/2006/main">
+              <a:graphicData uri="http://schemas.openxmlformats.org/drawingml/2006/picture">
+                <pic:pic xmlns:pic="http://schemas.openxmlformats.org/drawingml/2006/picture">
+                  <pic:nvPicPr>
+                    <pic:cNvPr id="0" name="Picture 3"/>
+                    <pic:cNvPicPr>
+                      <a:picLocks noChangeAspect="1" noChangeArrowheads="1"/>
+                    </pic:cNvPicPr>
+                  </pic:nvPicPr>
+                  <pic:blipFill>
+                    <a:blip r:embed="rId23">
+                      <a:extLst>
+                        <a:ext uri="{28A0092B-C50C-407E-A947-70E740481C1C}">
+                          <a14:useLocalDpi xmlns:a14="http://schemas.microsoft.com/office/drawing/2010/main" val="0"/>
+                        </a:ext>
+                      </a:extLst>
+                    </a:blip>
+                    <a:srcRect/>
+                    <a:stretch>
+                      <a:fillRect/>
+                    </a:stretch>
+                  </pic:blipFill>
+                  <pic:spPr bwMode="auto">
+                    <a:xfrm>
+                      <a:off x="0" y="0"/>
+                      <a:ext cx="5271770" cy="4492625"/>
+                    </a:xfrm>
+                    <a:prstGeom prst="rect">
+                      <a:avLst/>
+                    </a:prstGeom>
+                    <a:noFill/>
+                    <a:ln>
+                      <a:noFill/>
+                    </a:ln>
+                  </pic:spPr>
+                </pic:pic>
+              </a:graphicData>
+            </a:graphic>
+          </wp:inline>
+        </w:drawing>
+      </w:r>
+    </w:p>
+    <w:p>
+      <w:pPr>
+        <w:bidi/>
+        <w:rPr>
+          <w:rFonts w:hint="cs"/>
+          <w:rtl/>
+        </w:rPr>
+      </w:pPr>
+      <w:r>
+        <w:rPr>
+          <w:rFonts w:hint="cs"/>
+          <w:rtl/>
+        </w:rPr>
+        <w:t>ניתן לראות שבערך קיבלנו את צורת היד, צריך לקחת בחשבון שמדובר רק על 64 פיקסלים לכן קשה לראות תמונה מדויקת, אך סה"כ ניתן לראות צורה של יד כפי שצופה.</w:t>
+      </w:r>
+      <w:bookmarkStart w:id="40" w:name="_GoBack"/>
+      <w:bookmarkEnd w:id="40"/>
+    </w:p>
+    <w:p>
+      <w:pPr>
         <w:pStyle w:val="3"/>
         <w:rPr>
           <w:rtl/>
@@ -8655,7 +8764,7 @@
                     </pic:cNvPicPr>
                   </pic:nvPicPr>
                   <pic:blipFill>
-                    <a:blip r:embed="rId23"/>
+                    <a:blip r:embed="rId24"/>
                     <a:stretch>
                       <a:fillRect/>
                     </a:stretch>
@@ -8896,8 +9005,6 @@
         </w:rPr>
         <w:t>הרץ).</w:t>
       </w:r>
-      <w:bookmarkStart w:id="40" w:name="_GoBack"/>
-      <w:bookmarkEnd w:id="40"/>
     </w:p>
     <w:p>
       <w:pPr>
@@ -9380,7 +9487,7 @@
         </w:rPr>
         <w:t xml:space="preserve"> </w:t>
       </w:r>
-      <w:hyperlink r:id="rId24" w:history="1">
+      <w:hyperlink r:id="rId25" w:history="1">
         <w:r>
           <w:rPr>
             <w:rStyle w:val="Hyperlink"/>
@@ -9422,7 +9529,7 @@
       <w:r>
         <w:t xml:space="preserve"> </w:t>
       </w:r>
-      <w:hyperlink r:id="rId25" w:history="1">
+      <w:hyperlink r:id="rId26" w:history="1">
         <w:r>
           <w:rPr>
             <w:rStyle w:val="Hyperlink"/>
@@ -9563,7 +9670,7 @@
         </w:rPr>
         <w:t xml:space="preserve">Bosch IMU specification: </w:t>
       </w:r>
-      <w:hyperlink r:id="rId26" w:history="1">
+      <w:hyperlink r:id="rId27" w:history="1">
         <w:r>
           <w:rPr>
             <w:rStyle w:val="Hyperlink"/>
@@ -9607,7 +9714,7 @@
         </w:rPr>
         <w:t xml:space="preserve"> specification - </w:t>
       </w:r>
-      <w:hyperlink r:id="rId27" w:history="1">
+      <w:hyperlink r:id="rId28" w:history="1">
         <w:r>
           <w:rPr>
             <w:rStyle w:val="Hyperlink"/>
@@ -9654,7 +9761,7 @@
         </w:rPr>
         <w:t xml:space="preserve"> specification - </w:t>
       </w:r>
-      <w:hyperlink r:id="rId28" w:history="1">
+      <w:hyperlink r:id="rId29" w:history="1">
         <w:r>
           <w:rPr>
             <w:rStyle w:val="Hyperlink"/>
@@ -9745,7 +9852,7 @@
         </w:rPr>
         <w:t xml:space="preserve"> </w:t>
       </w:r>
-      <w:hyperlink r:id="rId29" w:history="1">
+      <w:hyperlink r:id="rId30" w:history="1">
         <w:r>
           <w:rPr>
             <w:rStyle w:val="Hyperlink"/>
@@ -9792,7 +9899,7 @@
         </w:rPr>
         <w:t xml:space="preserve"> GRID-EYE Amg8833 - </w:t>
       </w:r>
-      <w:hyperlink r:id="rId30" w:history="1">
+      <w:hyperlink r:id="rId31" w:history="1">
         <w:r>
           <w:rPr>
             <w:rStyle w:val="Hyperlink"/>
@@ -9829,7 +9936,7 @@
         </w:rPr>
         <w:t xml:space="preserve">FSR402 Data sheet </w:t>
       </w:r>
-      <w:hyperlink r:id="rId31" w:history="1">
+      <w:hyperlink r:id="rId32" w:history="1">
         <w:r>
           <w:rPr>
             <w:rStyle w:val="Hyperlink"/>
@@ -9866,7 +9973,7 @@
         </w:rPr>
         <w:t xml:space="preserve">Vibration motor unit - </w:t>
       </w:r>
-      <w:hyperlink r:id="rId32" w:history="1">
+      <w:hyperlink r:id="rId33" w:history="1">
         <w:r>
           <w:rPr>
             <w:rStyle w:val="Hyperlink"/>
@@ -9889,7 +9996,7 @@
       </w:pPr>
     </w:p>
     <w:sectPr>
-      <w:footerReference w:type="default" r:id="rId33"/>
+      <w:footerReference w:type="default" r:id="rId34"/>
       <w:pgSz w:w="11906" w:h="16838"/>
       <w:pgMar w:top="1440" w:right="1800" w:bottom="1440" w:left="1800" w:header="720" w:footer="720" w:gutter="0"/>
       <w:cols w:space="720"/>
@@ -13405,7 +13512,7 @@
 </file>
 
 <file path=customXml/itemProps1.xml><?xml version="1.0" encoding="utf-8"?>
-<ds:datastoreItem xmlns:ds="http://schemas.openxmlformats.org/officeDocument/2006/customXml" ds:itemID="{9D548A47-B420-46C8-95E1-EDE00E68A9F0}">
+<ds:datastoreItem xmlns:ds="http://schemas.openxmlformats.org/officeDocument/2006/customXml" ds:itemID="{CB0A7C55-95D2-4CC7-B672-533FF4EE8EE4}">
   <ds:schemaRefs>
     <ds:schemaRef ds:uri="http://schemas.openxmlformats.org/officeDocument/2006/bibliography"/>
   </ds:schemaRefs>

</xml_diff>